<commit_message>
Se detallan más cosas
</commit_message>
<xml_diff>
--- a/Practica2C/practica2C.docx
+++ b/Practica2C/practica2C.docx
@@ -3,33 +3,56 @@
 <w:document xmlns:wpc="http://schemas.microsoft.com/office/word/2010/wordprocessingCanvas" xmlns:cx="http://schemas.microsoft.com/office/drawing/2014/chartex" xmlns:cx1="http://schemas.microsoft.com/office/drawing/2015/9/8/chartex" xmlns:cx2="http://schemas.microsoft.com/office/drawing/2015/10/21/chartex" xmlns:cx3="http://schemas.microsoft.com/office/drawing/2016/5/9/chartex" xmlns:cx4="http://schemas.microsoft.com/office/drawing/2016/5/10/chartex" xmlns:cx5="http://schemas.microsoft.com/office/drawing/2016/5/11/chartex" xmlns:cx6="http://schemas.microsoft.com/office/drawing/2016/5/12/chartex" xmlns:cx7="http://schemas.microsoft.com/office/drawing/2016/5/13/chartex" xmlns:cx8="http://schemas.microsoft.com/office/drawing/2016/5/14/chartex" xmlns:mc="http://schemas.openxmlformats.org/markup-compatibility/2006" xmlns:aink="http://schemas.microsoft.com/office/drawing/2016/ink" xmlns:am3d="http://schemas.microsoft.com/office/drawing/2017/model3d" xmlns:o="urn:schemas-microsoft-com:office:office" xmlns:oel="http://schemas.microsoft.com/office/2019/extlst" xmlns:r="http://schemas.openxmlformats.org/officeDocument/2006/relationships" xmlns:m="http://schemas.openxmlformats.org/officeDocument/2006/math" xmlns:v="urn:schemas-microsoft-com:vml" xmlns:wp14="http://schemas.microsoft.com/office/word/2010/wordprocessingDrawing" xmlns:wp="http://schemas.openxmlformats.org/drawingml/2006/wordprocessingDrawing" xmlns:w10="urn:schemas-microsoft-com:office:word" xmlns:w="http://schemas.openxmlformats.org/wordprocessingml/2006/main" xmlns:w14="http://schemas.microsoft.com/office/word/2010/wordml" xmlns:w15="http://schemas.microsoft.com/office/word/2012/wordml" xmlns:w16cex="http://schemas.microsoft.com/office/word/2018/wordml/cex" xmlns:w16cid="http://schemas.microsoft.com/office/word/2016/wordml/cid" xmlns:w16="http://schemas.microsoft.com/office/word/2018/wordml" xmlns:w16du="http://schemas.microsoft.com/office/word/2023/wordml/word16du" xmlns:w16sdtdh="http://schemas.microsoft.com/office/word/2020/wordml/sdtdatahash" xmlns:w16sdtfl="http://schemas.microsoft.com/office/word/2024/wordml/sdtformatlock" xmlns:w16se="http://schemas.microsoft.com/office/word/2015/wordml/symex" xmlns:wpg="http://schemas.microsoft.com/office/word/2010/wordprocessingGroup" xmlns:wpi="http://schemas.microsoft.com/office/word/2010/wordprocessingInk" xmlns:wne="http://schemas.microsoft.com/office/word/2006/wordml" xmlns:wps="http://schemas.microsoft.com/office/word/2010/wordprocessingShape" mc:Ignorable="w14 w15 w16se w16cid w16 w16cex w16sdtdh w16sdtfl w16du wp14">
   <w:body>
     <w:p>
-      <w:r>
+      <w:pPr>
+        <w:jc w:val="center"/>
+        <w:rPr>
+          <w:rFonts w:asciiTheme="majorHAnsi" w:hAnsiTheme="majorHAnsi"/>
+        </w:rPr>
+      </w:pPr>
+      <w:r>
+        <w:rPr>
+          <w:rFonts w:asciiTheme="majorHAnsi" w:hAnsiTheme="majorHAnsi"/>
+        </w:rPr>
         <w:t>Practica 2C. Adaptación y estilos con Bootstrap.</w:t>
       </w:r>
     </w:p>
     <w:p>
-      <w:r>
-        <w:t xml:space="preserve">En la imagen 1.1 se aprecia la importación de la </w:t>
-      </w:r>
-      <w:proofErr w:type="spellStart"/>
-      <w:r>
-        <w:t>cdn</w:t>
-      </w:r>
-      <w:proofErr w:type="spellEnd"/>
-      <w:r>
-        <w:t xml:space="preserve"> de Bootstrap.</w:t>
-      </w:r>
-    </w:p>
-    <w:p>
+      <w:pPr>
+        <w:jc w:val="center"/>
+        <w:rPr>
+          <w:rFonts w:asciiTheme="majorHAnsi" w:hAnsiTheme="majorHAnsi"/>
+        </w:rPr>
+      </w:pPr>
+      <w:r>
+        <w:rPr>
+          <w:rFonts w:asciiTheme="majorHAnsi" w:hAnsiTheme="majorHAnsi"/>
+        </w:rPr>
+        <w:t>Código fuente.</w:t>
+      </w:r>
+    </w:p>
+    <w:p>
+      <w:r>
+        <w:t>En esta sección se verá el código fuente.</w:t>
+      </w:r>
+    </w:p>
+    <w:p>
+      <w:r>
+        <w:t>En la imagen 1.1 se puede ver el inicio de la etiqueta &lt;html&gt; y el inicio y fin de la etiqueta &lt;head&gt;, se puso un título LAAR y se importa Bootstrap 5.</w:t>
+      </w:r>
+    </w:p>
+    <w:p>
+      <w:pPr>
+        <w:jc w:val="center"/>
+      </w:pPr>
       <w:r>
         <w:rPr>
           <w:noProof/>
         </w:rPr>
         <w:drawing>
-          <wp:inline distT="0" distB="0" distL="0" distR="0" wp14:anchorId="0502B09F" wp14:editId="1EBBBF01">
-            <wp:extent cx="5612130" cy="3091180"/>
-            <wp:effectExtent l="0" t="0" r="7620" b="0"/>
-            <wp:docPr id="1913394892" name="Imagen 1" descr="Texto&#10;&#10;El contenido generado por IA puede ser incorrecto."/>
+          <wp:inline distT="0" distB="0" distL="0" distR="0" wp14:anchorId="3134446B" wp14:editId="37FC0BCB">
+            <wp:extent cx="4476634" cy="2657717"/>
+            <wp:effectExtent l="0" t="0" r="635" b="0"/>
+            <wp:docPr id="2120269426" name="Imagen 1" descr="Texto&#10;&#10;El contenido generado por IA puede ser incorrecto."/>
             <wp:cNvGraphicFramePr>
               <a:graphicFrameLocks xmlns:a="http://schemas.openxmlformats.org/drawingml/2006/main" noChangeAspect="1"/>
             </wp:cNvGraphicFramePr>
@@ -37,7 +60,7 @@
               <a:graphicData uri="http://schemas.openxmlformats.org/drawingml/2006/picture">
                 <pic:pic xmlns:pic="http://schemas.openxmlformats.org/drawingml/2006/picture">
                   <pic:nvPicPr>
-                    <pic:cNvPr id="1913394892" name="Imagen 1" descr="Texto&#10;&#10;El contenido generado por IA puede ser incorrecto."/>
+                    <pic:cNvPr id="2120269426" name="Imagen 1" descr="Texto&#10;&#10;El contenido generado por IA puede ser incorrecto."/>
                     <pic:cNvPicPr/>
                   </pic:nvPicPr>
                   <pic:blipFill>
@@ -55,7 +78,7 @@
                   <pic:spPr>
                     <a:xfrm>
                       <a:off x="0" y="0"/>
-                      <a:ext cx="5612130" cy="3091180"/>
+                      <a:ext cx="4482080" cy="2660950"/>
                     </a:xfrm>
                     <a:prstGeom prst="rect">
                       <a:avLst/>
@@ -70,65 +93,67 @@
     </w:p>
     <w:p>
       <w:pPr>
+        <w:spacing w:after="240"/>
         <w:jc w:val="center"/>
         <w:rPr>
           <w:i/>
           <w:iCs/>
-          <w:sz w:val="18"/>
-          <w:szCs w:val="18"/>
-          <w:lang w:val="en-US"/>
-        </w:rPr>
-      </w:pPr>
-      <w:r>
-        <w:rPr>
-          <w:i/>
-          <w:iCs/>
-          <w:sz w:val="18"/>
-          <w:szCs w:val="18"/>
-          <w:lang w:val="en-US"/>
-        </w:rPr>
-        <w:t>Imagen 1.1. CDN de Bootstrap</w:t>
-      </w:r>
-    </w:p>
-    <w:p>
-      <w:r>
-        <w:t>En la imagen 1.2 se ve el código de la etiqueta “</w:t>
-      </w:r>
-      <w:proofErr w:type="spellStart"/>
-      <w:r>
-        <w:t>header</w:t>
-      </w:r>
-      <w:proofErr w:type="spellEnd"/>
-      <w:r>
-        <w:t>”, el cual contendrá un “</w:t>
-      </w:r>
-      <w:proofErr w:type="spellStart"/>
-      <w:r>
-        <w:t>navbar</w:t>
-      </w:r>
-      <w:proofErr w:type="spellEnd"/>
-      <w:r>
-        <w:t xml:space="preserve">” </w:t>
-      </w:r>
-      <w:r>
-        <w:t>para la navegación entre los diferentes apartados.</w:t>
-      </w:r>
-    </w:p>
-    <w:p>
-      <w:r>
-        <w:t>La imagen 1.3 y 1.4 muestran el resultado.</w:t>
-      </w:r>
-    </w:p>
-    <w:p>
+          <w:sz w:val="16"/>
+          <w:szCs w:val="16"/>
+        </w:rPr>
+      </w:pPr>
+      <w:r>
+        <w:rPr>
+          <w:i/>
+          <w:iCs/>
+          <w:sz w:val="16"/>
+          <w:szCs w:val="16"/>
+        </w:rPr>
+        <w:t xml:space="preserve">Imagen 1.1. </w:t>
+      </w:r>
+      <w:r>
+        <w:rPr>
+          <w:i/>
+          <w:iCs/>
+          <w:sz w:val="16"/>
+          <w:szCs w:val="16"/>
+        </w:rPr>
+        <w:t>Head</w:t>
+      </w:r>
+      <w:r>
+        <w:rPr>
+          <w:i/>
+          <w:iCs/>
+          <w:sz w:val="16"/>
+          <w:szCs w:val="16"/>
+        </w:rPr>
+        <w:t>.</w:t>
+      </w:r>
+    </w:p>
+    <w:p>
+      <w:r>
+        <w:t>En la imagen 1.2 se puede ver el inicio del &lt;body&gt; y el &lt;header&gt; que es el padre de &lt;nav&gt;.</w:t>
+      </w:r>
+    </w:p>
+    <w:p>
+      <w:r>
+        <w:t>Se aprecia que se utilizan estilos de Bootstrap para poder desplegar el menú de navegación, el cual también funciona en pantallas pequeñas, generando un botón tipo “hamburguesa” para que se despliegue el menú, además siempre permanece en la parte superior de la pantalla, esto se logró con el atributo “fixed-top”.</w:t>
+      </w:r>
+    </w:p>
+    <w:p>
+      <w:pPr>
+        <w:jc w:val="center"/>
+      </w:pPr>
       <w:r>
         <w:rPr>
           <w:noProof/>
         </w:rPr>
+        <w:lastRenderedPageBreak/>
         <w:drawing>
-          <wp:inline distT="0" distB="0" distL="0" distR="0" wp14:anchorId="2E7564B9" wp14:editId="21BA3FA2">
-            <wp:extent cx="5604510" cy="3366135"/>
-            <wp:effectExtent l="0" t="0" r="0" b="5715"/>
-            <wp:docPr id="1954224646" name="Imagen 5"/>
+          <wp:inline distT="0" distB="0" distL="0" distR="0" wp14:anchorId="04036065" wp14:editId="41C4DA6B">
+            <wp:extent cx="4672028" cy="2804908"/>
+            <wp:effectExtent l="0" t="0" r="0" b="0"/>
+            <wp:docPr id="705241770" name="Imagen 2"/>
             <wp:cNvGraphicFramePr>
               <a:graphicFrameLocks xmlns:a="http://schemas.openxmlformats.org/drawingml/2006/main" noChangeAspect="1"/>
             </wp:cNvGraphicFramePr>
@@ -136,10 +161,8 @@
               <a:graphicData uri="http://schemas.openxmlformats.org/drawingml/2006/picture">
                 <pic:pic xmlns:pic="http://schemas.openxmlformats.org/drawingml/2006/picture">
                   <pic:nvPicPr>
-                    <pic:cNvPr id="0" name="Picture 2"/>
-                    <pic:cNvPicPr>
-                      <a:picLocks noChangeAspect="1" noChangeArrowheads="1"/>
-                    </pic:cNvPicPr>
+                    <pic:cNvPr id="705241770" name="Imagen 705241770"/>
+                    <pic:cNvPicPr/>
                   </pic:nvPicPr>
                   <pic:blipFill>
                     <a:blip r:embed="rId5" cstate="print">
@@ -149,102 +172,6 @@
                         </a:ext>
                       </a:extLst>
                     </a:blip>
-                    <a:srcRect/>
-                    <a:stretch>
-                      <a:fillRect/>
-                    </a:stretch>
-                  </pic:blipFill>
-                  <pic:spPr bwMode="auto">
-                    <a:xfrm>
-                      <a:off x="0" y="0"/>
-                      <a:ext cx="5604510" cy="3366135"/>
-                    </a:xfrm>
-                    <a:prstGeom prst="rect">
-                      <a:avLst/>
-                    </a:prstGeom>
-                    <a:noFill/>
-                    <a:ln>
-                      <a:noFill/>
-                    </a:ln>
-                  </pic:spPr>
-                </pic:pic>
-              </a:graphicData>
-            </a:graphic>
-          </wp:inline>
-        </w:drawing>
-      </w:r>
-    </w:p>
-    <w:p>
-      <w:pPr>
-        <w:jc w:val="center"/>
-        <w:rPr>
-          <w:i/>
-          <w:iCs/>
-          <w:sz w:val="18"/>
-          <w:szCs w:val="18"/>
-        </w:rPr>
-      </w:pPr>
-      <w:r>
-        <w:rPr>
-          <w:i/>
-          <w:iCs/>
-          <w:sz w:val="18"/>
-          <w:szCs w:val="18"/>
-        </w:rPr>
-        <w:lastRenderedPageBreak/>
-        <w:t xml:space="preserve">Imagen 1.2. Código del </w:t>
-      </w:r>
-      <w:proofErr w:type="spellStart"/>
-      <w:r>
-        <w:rPr>
-          <w:i/>
-          <w:iCs/>
-          <w:sz w:val="18"/>
-          <w:szCs w:val="18"/>
-        </w:rPr>
-        <w:t>header</w:t>
-      </w:r>
-      <w:proofErr w:type="spellEnd"/>
-      <w:r>
-        <w:rPr>
-          <w:i/>
-          <w:iCs/>
-          <w:sz w:val="18"/>
-          <w:szCs w:val="18"/>
-        </w:rPr>
-        <w:t xml:space="preserve"> y el </w:t>
-      </w:r>
-      <w:proofErr w:type="spellStart"/>
-      <w:r>
-        <w:rPr>
-          <w:i/>
-          <w:iCs/>
-          <w:sz w:val="18"/>
-          <w:szCs w:val="18"/>
-        </w:rPr>
-        <w:t>navbar</w:t>
-      </w:r>
-      <w:proofErr w:type="spellEnd"/>
-    </w:p>
-    <w:p>
-      <w:r>
-        <w:drawing>
-          <wp:inline distT="0" distB="0" distL="0" distR="0" wp14:anchorId="4DF44F77" wp14:editId="514D8536">
-            <wp:extent cx="5612130" cy="193040"/>
-            <wp:effectExtent l="0" t="0" r="7620" b="0"/>
-            <wp:docPr id="1577503519" name="Imagen 1"/>
-            <wp:cNvGraphicFramePr>
-              <a:graphicFrameLocks xmlns:a="http://schemas.openxmlformats.org/drawingml/2006/main" noChangeAspect="1"/>
-            </wp:cNvGraphicFramePr>
-            <a:graphic xmlns:a="http://schemas.openxmlformats.org/drawingml/2006/main">
-              <a:graphicData uri="http://schemas.openxmlformats.org/drawingml/2006/picture">
-                <pic:pic xmlns:pic="http://schemas.openxmlformats.org/drawingml/2006/picture">
-                  <pic:nvPicPr>
-                    <pic:cNvPr id="1577503519" name=""/>
-                    <pic:cNvPicPr/>
-                  </pic:nvPicPr>
-                  <pic:blipFill>
-                    <a:blip r:embed="rId6"/>
                     <a:stretch>
                       <a:fillRect/>
                     </a:stretch>
@@ -252,7 +179,7 @@
                   <pic:spPr>
                     <a:xfrm>
                       <a:off x="0" y="0"/>
-                      <a:ext cx="5612130" cy="193040"/>
+                      <a:ext cx="4690670" cy="2816100"/>
                     </a:xfrm>
                     <a:prstGeom prst="rect">
                       <a:avLst/>
@@ -267,54 +194,48 @@
     </w:p>
     <w:p>
       <w:pPr>
+        <w:spacing w:after="240"/>
         <w:jc w:val="center"/>
         <w:rPr>
           <w:i/>
           <w:iCs/>
-        </w:rPr>
-      </w:pPr>
-      <w:r>
-        <w:rPr>
-          <w:i/>
-          <w:iCs/>
-        </w:rPr>
-        <w:t xml:space="preserve">Imagen 1.3. </w:t>
-      </w:r>
-      <w:proofErr w:type="spellStart"/>
-      <w:r>
-        <w:rPr>
-          <w:i/>
-          <w:iCs/>
-        </w:rPr>
-        <w:t>Navbar</w:t>
-      </w:r>
-      <w:proofErr w:type="spellEnd"/>
-      <w:r>
-        <w:rPr>
-          <w:i/>
-          <w:iCs/>
-        </w:rPr>
-        <w:t xml:space="preserve"> en pantalla amplia.</w:t>
+          <w:sz w:val="16"/>
+          <w:szCs w:val="16"/>
+        </w:rPr>
+      </w:pPr>
+      <w:r>
+        <w:rPr>
+          <w:i/>
+          <w:iCs/>
+          <w:sz w:val="16"/>
+          <w:szCs w:val="16"/>
+        </w:rPr>
+        <w:t>Imagen 1.2. Navbar.</w:t>
+      </w:r>
+    </w:p>
+    <w:p>
+      <w:r>
+        <w:t>Enseguida se desarrolló la etiqueta &lt;main&gt;. En esta etiqueta se genera una fila que ocupará todo el width de la pantalla y se dividirá en dos partes iguales, de esta forma logramos tener dos columnas.</w:t>
+      </w:r>
+    </w:p>
+    <w:p>
+      <w:r>
+        <w:t>La imagen 1.3 muestra la sección que se verá en la parte izquierda.</w:t>
       </w:r>
     </w:p>
     <w:p>
       <w:pPr>
         <w:jc w:val="center"/>
-        <w:rPr>
-          <w:i/>
-          <w:iCs/>
-        </w:rPr>
-      </w:pPr>
-      <w:r>
-        <w:rPr>
-          <w:i/>
-          <w:iCs/>
+      </w:pPr>
+      <w:r>
+        <w:rPr>
+          <w:noProof/>
         </w:rPr>
         <w:drawing>
-          <wp:inline distT="0" distB="0" distL="0" distR="0" wp14:anchorId="5FCF2CC4" wp14:editId="0B5AF75F">
-            <wp:extent cx="5612130" cy="1240155"/>
-            <wp:effectExtent l="0" t="0" r="7620" b="0"/>
-            <wp:docPr id="2012465903" name="Imagen 1" descr="Interfaz de usuario gráfica&#10;&#10;El contenido generado por IA puede ser incorrecto."/>
+          <wp:inline distT="0" distB="0" distL="0" distR="0" wp14:anchorId="17EE69B8" wp14:editId="0508E84F">
+            <wp:extent cx="4684197" cy="2402519"/>
+            <wp:effectExtent l="0" t="0" r="2540" b="0"/>
+            <wp:docPr id="1516681468" name="Imagen 3"/>
             <wp:cNvGraphicFramePr>
               <a:graphicFrameLocks xmlns:a="http://schemas.openxmlformats.org/drawingml/2006/main" noChangeAspect="1"/>
             </wp:cNvGraphicFramePr>
@@ -322,11 +243,17 @@
               <a:graphicData uri="http://schemas.openxmlformats.org/drawingml/2006/picture">
                 <pic:pic xmlns:pic="http://schemas.openxmlformats.org/drawingml/2006/picture">
                   <pic:nvPicPr>
-                    <pic:cNvPr id="2012465903" name="Imagen 1" descr="Interfaz de usuario gráfica&#10;&#10;El contenido generado por IA puede ser incorrecto."/>
+                    <pic:cNvPr id="1516681468" name="Imagen 1516681468"/>
                     <pic:cNvPicPr/>
                   </pic:nvPicPr>
                   <pic:blipFill>
-                    <a:blip r:embed="rId7"/>
+                    <a:blip r:embed="rId6" cstate="print">
+                      <a:extLst>
+                        <a:ext uri="{28A0092B-C50C-407E-A947-70E740481C1C}">
+                          <a14:useLocalDpi xmlns:a14="http://schemas.microsoft.com/office/drawing/2010/main" val="0"/>
+                        </a:ext>
+                      </a:extLst>
+                    </a:blip>
                     <a:stretch>
                       <a:fillRect/>
                     </a:stretch>
@@ -334,7 +261,7 @@
                   <pic:spPr>
                     <a:xfrm>
                       <a:off x="0" y="0"/>
-                      <a:ext cx="5612130" cy="1240155"/>
+                      <a:ext cx="4687157" cy="2404037"/>
                     </a:xfrm>
                     <a:prstGeom prst="rect">
                       <a:avLst/>
@@ -349,73 +276,47 @@
     </w:p>
     <w:p>
       <w:pPr>
+        <w:spacing w:after="240"/>
         <w:jc w:val="center"/>
         <w:rPr>
           <w:i/>
           <w:iCs/>
-        </w:rPr>
-      </w:pPr>
-      <w:r>
-        <w:rPr>
-          <w:i/>
-          <w:iCs/>
-        </w:rPr>
-        <w:t xml:space="preserve">Imagen 1.4. </w:t>
-      </w:r>
-      <w:proofErr w:type="spellStart"/>
-      <w:r>
-        <w:rPr>
-          <w:i/>
-          <w:iCs/>
-        </w:rPr>
-        <w:t>Navbar</w:t>
-      </w:r>
-      <w:proofErr w:type="spellEnd"/>
-      <w:r>
-        <w:rPr>
-          <w:i/>
-          <w:iCs/>
-        </w:rPr>
-        <w:t xml:space="preserve"> en pantalla chica.</w:t>
-      </w:r>
-    </w:p>
-    <w:p>
-      <w:r>
-        <w:t>En la imagen 1.</w:t>
-      </w:r>
-      <w:r>
-        <w:t>5</w:t>
-      </w:r>
-      <w:r>
-        <w:t xml:space="preserve"> se puede apreciar el código para dividir el </w:t>
-      </w:r>
-      <w:proofErr w:type="spellStart"/>
-      <w:r>
-        <w:t>body</w:t>
-      </w:r>
-      <w:proofErr w:type="spellEnd"/>
-      <w:r>
-        <w:t xml:space="preserve"> del </w:t>
-      </w:r>
-      <w:proofErr w:type="spellStart"/>
-      <w:r>
-        <w:t>html</w:t>
-      </w:r>
-      <w:proofErr w:type="spellEnd"/>
-      <w:r>
-        <w:t xml:space="preserve"> por la mitad</w:t>
-      </w:r>
-      <w:r>
-        <w:t>,</w:t>
-      </w:r>
-      <w:r>
-        <w:t xml:space="preserve"> de tal forma que en la parte izquierda se vea una tarjeta de presentación, tal cual se muestra en la imagen 1.</w:t>
-      </w:r>
-      <w:r>
-        <w:t>6</w:t>
-      </w:r>
-      <w:r>
-        <w:t>.</w:t>
+          <w:sz w:val="16"/>
+          <w:szCs w:val="16"/>
+        </w:rPr>
+      </w:pPr>
+      <w:r>
+        <w:rPr>
+          <w:i/>
+          <w:iCs/>
+          <w:sz w:val="16"/>
+          <w:szCs w:val="16"/>
+        </w:rPr>
+        <w:t>Imagen 1.3. Card de presentación, lado izquierdo.</w:t>
+      </w:r>
+    </w:p>
+    <w:p>
+      <w:r>
+        <w:t>A continuación, se muestra el desarrollo de la sección de la parte derecha, el cual lo dividiremos en tres partes pues el código es extensio.</w:t>
+      </w:r>
+    </w:p>
+    <w:p>
+      <w:r>
+        <w:t xml:space="preserve">Todas las partes de la sección derecha son </w:t>
+      </w:r>
+      <w:r>
+        <w:t>iguales,</w:t>
+      </w:r>
+      <w:r>
+        <w:t xml:space="preserve"> pero tienen diferente información.</w:t>
+      </w:r>
+    </w:p>
+    <w:p>
+      <w:r>
+        <w:t xml:space="preserve">En la imagen 1.4 se muestran </w:t>
+      </w:r>
+      <w:r>
+        <w:t>algunas de las tecnologías que manejo, se utilizan iconos svg para dar un poco más de vista aunque el código crece ya que no se guardan localmente.</w:t>
       </w:r>
     </w:p>
     <w:p>
@@ -423,11 +324,12 @@
         <w:rPr>
           <w:noProof/>
         </w:rPr>
+        <w:lastRenderedPageBreak/>
         <w:drawing>
-          <wp:inline distT="0" distB="0" distL="0" distR="0" wp14:anchorId="773AD473" wp14:editId="3FDD23FC">
-            <wp:extent cx="5612130" cy="2878455"/>
-            <wp:effectExtent l="0" t="0" r="7620" b="0"/>
-            <wp:docPr id="1347624841" name="Imagen 3" descr="Texto&#10;&#10;El contenido generado por IA puede ser incorrecto."/>
+          <wp:inline distT="0" distB="0" distL="0" distR="0" wp14:anchorId="1F1224F8" wp14:editId="4EB68A3D">
+            <wp:extent cx="5612130" cy="6163945"/>
+            <wp:effectExtent l="0" t="0" r="7620" b="8255"/>
+            <wp:docPr id="2133189714" name="Imagen 12" descr="Texto&#10;&#10;El contenido generado por IA puede ser incorrecto."/>
             <wp:cNvGraphicFramePr>
               <a:graphicFrameLocks xmlns:a="http://schemas.openxmlformats.org/drawingml/2006/main" noChangeAspect="1"/>
             </wp:cNvGraphicFramePr>
@@ -435,7 +337,87 @@
               <a:graphicData uri="http://schemas.openxmlformats.org/drawingml/2006/picture">
                 <pic:pic xmlns:pic="http://schemas.openxmlformats.org/drawingml/2006/picture">
                   <pic:nvPicPr>
-                    <pic:cNvPr id="1347624841" name="Imagen 3" descr="Texto&#10;&#10;El contenido generado por IA puede ser incorrecto."/>
+                    <pic:cNvPr id="2133189714" name="Imagen 12" descr="Texto&#10;&#10;El contenido generado por IA puede ser incorrecto."/>
+                    <pic:cNvPicPr/>
+                  </pic:nvPicPr>
+                  <pic:blipFill>
+                    <a:blip r:embed="rId7" cstate="print">
+                      <a:extLst>
+                        <a:ext uri="{28A0092B-C50C-407E-A947-70E740481C1C}">
+                          <a14:useLocalDpi xmlns:a14="http://schemas.microsoft.com/office/drawing/2010/main" val="0"/>
+                        </a:ext>
+                      </a:extLst>
+                    </a:blip>
+                    <a:stretch>
+                      <a:fillRect/>
+                    </a:stretch>
+                  </pic:blipFill>
+                  <pic:spPr>
+                    <a:xfrm>
+                      <a:off x="0" y="0"/>
+                      <a:ext cx="5612130" cy="6163945"/>
+                    </a:xfrm>
+                    <a:prstGeom prst="rect">
+                      <a:avLst/>
+                    </a:prstGeom>
+                  </pic:spPr>
+                </pic:pic>
+              </a:graphicData>
+            </a:graphic>
+          </wp:inline>
+        </w:drawing>
+      </w:r>
+    </w:p>
+    <w:p>
+      <w:pPr>
+        <w:spacing w:after="240"/>
+        <w:jc w:val="center"/>
+        <w:rPr>
+          <w:i/>
+          <w:iCs/>
+          <w:sz w:val="16"/>
+          <w:szCs w:val="16"/>
+        </w:rPr>
+      </w:pPr>
+      <w:r>
+        <w:rPr>
+          <w:i/>
+          <w:iCs/>
+          <w:sz w:val="16"/>
+          <w:szCs w:val="16"/>
+        </w:rPr>
+        <w:t>Imagen 1.4. Tecnologías.</w:t>
+      </w:r>
+    </w:p>
+    <w:p>
+      <w:r>
+        <w:t>La imagen 1.5 muestra la información relacionada a mis habilidades blandas, esta sección no maneja ningún icono svg.</w:t>
+      </w:r>
+    </w:p>
+    <w:p>
+      <w:pPr>
+        <w:rPr>
+          <w:noProof/>
+        </w:rPr>
+      </w:pPr>
+      <w:r>
+        <w:rPr>
+          <w:noProof/>
+        </w:rPr>
+        <w:lastRenderedPageBreak/>
+        <w:drawing>
+          <wp:inline distT="0" distB="0" distL="0" distR="0" wp14:anchorId="1767756F" wp14:editId="08F0FD5B">
+            <wp:extent cx="5612130" cy="3145790"/>
+            <wp:effectExtent l="0" t="0" r="7620" b="0"/>
+            <wp:docPr id="1876279986" name="Imagen 5"/>
+            <wp:cNvGraphicFramePr>
+              <a:graphicFrameLocks xmlns:a="http://schemas.openxmlformats.org/drawingml/2006/main" noChangeAspect="1"/>
+            </wp:cNvGraphicFramePr>
+            <a:graphic xmlns:a="http://schemas.openxmlformats.org/drawingml/2006/main">
+              <a:graphicData uri="http://schemas.openxmlformats.org/drawingml/2006/picture">
+                <pic:pic xmlns:pic="http://schemas.openxmlformats.org/drawingml/2006/picture">
+                  <pic:nvPicPr>
+                    <pic:cNvPr id="1876279986" name="Imagen 1876279986"/>
                     <pic:cNvPicPr/>
                   </pic:nvPicPr>
                   <pic:blipFill>
@@ -453,7 +435,7 @@
                   <pic:spPr>
                     <a:xfrm>
                       <a:off x="0" y="0"/>
-                      <a:ext cx="5612130" cy="2878455"/>
+                      <a:ext cx="5612130" cy="3145790"/>
                     </a:xfrm>
                     <a:prstGeom prst="rect">
                       <a:avLst/>
@@ -468,65 +450,54 @@
     </w:p>
     <w:p>
       <w:pPr>
+        <w:spacing w:after="240"/>
         <w:jc w:val="center"/>
         <w:rPr>
           <w:i/>
           <w:iCs/>
-          <w:sz w:val="18"/>
-          <w:szCs w:val="18"/>
-        </w:rPr>
-      </w:pPr>
-      <w:r>
-        <w:rPr>
-          <w:i/>
-          <w:iCs/>
-          <w:sz w:val="18"/>
-          <w:szCs w:val="18"/>
-        </w:rPr>
-        <w:t>Imagen 1.</w:t>
-      </w:r>
-      <w:r>
-        <w:rPr>
-          <w:i/>
-          <w:iCs/>
-          <w:sz w:val="18"/>
-          <w:szCs w:val="18"/>
-        </w:rPr>
-        <w:t>5</w:t>
-      </w:r>
-      <w:r>
-        <w:rPr>
-          <w:i/>
-          <w:iCs/>
-          <w:sz w:val="18"/>
-          <w:szCs w:val="18"/>
-        </w:rPr>
-        <w:t>. Código de la tarjeta</w:t>
-      </w:r>
-    </w:p>
-    <w:p>
-      <w:pPr>
-        <w:jc w:val="center"/>
-        <w:rPr>
-          <w:i/>
-          <w:iCs/>
-          <w:sz w:val="18"/>
-          <w:szCs w:val="18"/>
-        </w:rPr>
-      </w:pPr>
-      <w:r>
-        <w:rPr>
-          <w:i/>
-          <w:iCs/>
-          <w:sz w:val="18"/>
-          <w:szCs w:val="18"/>
+          <w:sz w:val="16"/>
+          <w:szCs w:val="16"/>
+        </w:rPr>
+      </w:pPr>
+      <w:r>
+        <w:rPr>
+          <w:i/>
+          <w:iCs/>
+          <w:sz w:val="16"/>
+          <w:szCs w:val="16"/>
+        </w:rPr>
+        <w:t>Imagen 1.5. Habilidades blandas</w:t>
+      </w:r>
+    </w:p>
+    <w:p>
+      <w:pPr>
+        <w:rPr>
+          <w:noProof/>
+        </w:rPr>
+      </w:pPr>
+      <w:r>
+        <w:rPr>
+          <w:noProof/>
+        </w:rPr>
+        <w:t>Para finalizar con esta sección se desarrolló otra card con mis intereses tal cual se muestra en la imagen 1.6.</w:t>
+      </w:r>
+    </w:p>
+    <w:p>
+      <w:pPr>
+        <w:rPr>
+          <w:noProof/>
+        </w:rPr>
+      </w:pPr>
+      <w:r>
+        <w:rPr>
+          <w:noProof/>
         </w:rPr>
         <w:lastRenderedPageBreak/>
         <w:drawing>
-          <wp:inline distT="0" distB="0" distL="0" distR="0" wp14:anchorId="21DB149B" wp14:editId="5BAA9D6E">
-            <wp:extent cx="5612130" cy="3053715"/>
-            <wp:effectExtent l="0" t="0" r="7620" b="0"/>
-            <wp:docPr id="1036227487" name="Imagen 1" descr="Imagen que contiene Interfaz de usuario gráfica&#10;&#10;El contenido generado por IA puede ser incorrecto."/>
+          <wp:inline distT="0" distB="0" distL="0" distR="0" wp14:anchorId="7C16DC57" wp14:editId="6FA9588A">
+            <wp:extent cx="5612130" cy="5786755"/>
+            <wp:effectExtent l="0" t="0" r="7620" b="4445"/>
+            <wp:docPr id="253794929" name="Imagen 13" descr="Texto&#10;&#10;El contenido generado por IA puede ser incorrecto."/>
             <wp:cNvGraphicFramePr>
               <a:graphicFrameLocks xmlns:a="http://schemas.openxmlformats.org/drawingml/2006/main" noChangeAspect="1"/>
             </wp:cNvGraphicFramePr>
@@ -534,11 +505,17 @@
               <a:graphicData uri="http://schemas.openxmlformats.org/drawingml/2006/picture">
                 <pic:pic xmlns:pic="http://schemas.openxmlformats.org/drawingml/2006/picture">
                   <pic:nvPicPr>
-                    <pic:cNvPr id="1036227487" name="Imagen 1" descr="Imagen que contiene Interfaz de usuario gráfica&#10;&#10;El contenido generado por IA puede ser incorrecto."/>
+                    <pic:cNvPr id="253794929" name="Imagen 13" descr="Texto&#10;&#10;El contenido generado por IA puede ser incorrecto."/>
                     <pic:cNvPicPr/>
                   </pic:nvPicPr>
                   <pic:blipFill>
-                    <a:blip r:embed="rId9"/>
+                    <a:blip r:embed="rId9" cstate="print">
+                      <a:extLst>
+                        <a:ext uri="{28A0092B-C50C-407E-A947-70E740481C1C}">
+                          <a14:useLocalDpi xmlns:a14="http://schemas.microsoft.com/office/drawing/2010/main" val="0"/>
+                        </a:ext>
+                      </a:extLst>
+                    </a:blip>
                     <a:stretch>
                       <a:fillRect/>
                     </a:stretch>
@@ -546,7 +523,7 @@
                   <pic:spPr>
                     <a:xfrm>
                       <a:off x="0" y="0"/>
-                      <a:ext cx="5612130" cy="3053715"/>
+                      <a:ext cx="5612130" cy="5786755"/>
                     </a:xfrm>
                     <a:prstGeom prst="rect">
                       <a:avLst/>
@@ -561,67 +538,49 @@
     </w:p>
     <w:p>
       <w:pPr>
+        <w:spacing w:after="240"/>
         <w:jc w:val="center"/>
         <w:rPr>
           <w:i/>
           <w:iCs/>
-          <w:sz w:val="18"/>
-          <w:szCs w:val="18"/>
-        </w:rPr>
-      </w:pPr>
-      <w:r>
-        <w:rPr>
-          <w:i/>
-          <w:iCs/>
-          <w:sz w:val="18"/>
-          <w:szCs w:val="18"/>
-        </w:rPr>
-        <w:t xml:space="preserve">Imagen 1.6. </w:t>
-      </w:r>
-      <w:proofErr w:type="spellStart"/>
-      <w:r>
-        <w:rPr>
-          <w:i/>
-          <w:iCs/>
-          <w:sz w:val="18"/>
-          <w:szCs w:val="18"/>
-        </w:rPr>
-        <w:t>Body</w:t>
-      </w:r>
-      <w:proofErr w:type="spellEnd"/>
-      <w:r>
-        <w:rPr>
-          <w:i/>
-          <w:iCs/>
-          <w:sz w:val="18"/>
-          <w:szCs w:val="18"/>
-        </w:rPr>
-        <w:t xml:space="preserve"> en pantalla amplia.</w:t>
-      </w:r>
-    </w:p>
-    <w:p>
-      <w:pPr>
-        <w:jc w:val="center"/>
-        <w:rPr>
-          <w:i/>
-          <w:iCs/>
-          <w:sz w:val="18"/>
-          <w:szCs w:val="18"/>
-        </w:rPr>
-      </w:pPr>
-      <w:r>
-        <w:rPr>
-          <w:i/>
-          <w:iCs/>
-          <w:sz w:val="18"/>
-          <w:szCs w:val="18"/>
+          <w:sz w:val="16"/>
+          <w:szCs w:val="16"/>
+        </w:rPr>
+      </w:pPr>
+      <w:r>
+        <w:rPr>
+          <w:i/>
+          <w:iCs/>
+          <w:sz w:val="16"/>
+          <w:szCs w:val="16"/>
+        </w:rPr>
+        <w:t>Imagen 1.6. Intereses.</w:t>
+      </w:r>
+    </w:p>
+    <w:p>
+      <w:pPr>
+        <w:rPr>
+          <w:noProof/>
+        </w:rPr>
+      </w:pPr>
+      <w:r>
+        <w:rPr>
+          <w:noProof/>
+        </w:rPr>
+        <w:t>Proseguimos con la etiqueta &lt;footer&gt; y algunas librerias de Bootstrap JavaScript como se muestra en la imagen 1.7.</w:t>
+      </w:r>
+    </w:p>
+    <w:p>
+      <w:r>
+        <w:rPr>
+          <w:noProof/>
         </w:rPr>
         <w:lastRenderedPageBreak/>
         <w:drawing>
-          <wp:inline distT="0" distB="0" distL="0" distR="0" wp14:anchorId="5F01D635" wp14:editId="7AE6AE4A">
-            <wp:extent cx="5612130" cy="4934585"/>
+          <wp:inline distT="0" distB="0" distL="0" distR="0" wp14:anchorId="56FC0E28" wp14:editId="53ADDA0E">
+            <wp:extent cx="5612130" cy="2669540"/>
             <wp:effectExtent l="0" t="0" r="7620" b="0"/>
-            <wp:docPr id="1390819897" name="Imagen 1" descr="Interfaz de usuario gráfica, Aplicación&#10;&#10;El contenido generado por IA puede ser incorrecto."/>
+            <wp:docPr id="1938136338" name="Imagen 7"/>
             <wp:cNvGraphicFramePr>
               <a:graphicFrameLocks xmlns:a="http://schemas.openxmlformats.org/drawingml/2006/main" noChangeAspect="1"/>
             </wp:cNvGraphicFramePr>
@@ -629,11 +588,17 @@
               <a:graphicData uri="http://schemas.openxmlformats.org/drawingml/2006/picture">
                 <pic:pic xmlns:pic="http://schemas.openxmlformats.org/drawingml/2006/picture">
                   <pic:nvPicPr>
-                    <pic:cNvPr id="1390819897" name="Imagen 1" descr="Interfaz de usuario gráfica, Aplicación&#10;&#10;El contenido generado por IA puede ser incorrecto."/>
+                    <pic:cNvPr id="1938136338" name="Imagen 1938136338"/>
                     <pic:cNvPicPr/>
                   </pic:nvPicPr>
                   <pic:blipFill>
-                    <a:blip r:embed="rId10"/>
+                    <a:blip r:embed="rId10" cstate="print">
+                      <a:extLst>
+                        <a:ext uri="{28A0092B-C50C-407E-A947-70E740481C1C}">
+                          <a14:useLocalDpi xmlns:a14="http://schemas.microsoft.com/office/drawing/2010/main" val="0"/>
+                        </a:ext>
+                      </a:extLst>
+                    </a:blip>
                     <a:stretch>
                       <a:fillRect/>
                     </a:stretch>
@@ -641,7 +606,7 @@
                   <pic:spPr>
                     <a:xfrm>
                       <a:off x="0" y="0"/>
-                      <a:ext cx="5612130" cy="4934585"/>
+                      <a:ext cx="5612130" cy="2669540"/>
                     </a:xfrm>
                     <a:prstGeom prst="rect">
                       <a:avLst/>
@@ -656,45 +621,828 @@
     </w:p>
     <w:p>
       <w:pPr>
+        <w:spacing w:after="240"/>
         <w:jc w:val="center"/>
         <w:rPr>
           <w:i/>
           <w:iCs/>
-          <w:sz w:val="18"/>
-          <w:szCs w:val="18"/>
-        </w:rPr>
-      </w:pPr>
-      <w:r>
-        <w:rPr>
-          <w:i/>
-          <w:iCs/>
-          <w:sz w:val="18"/>
-          <w:szCs w:val="18"/>
-        </w:rPr>
-        <w:t xml:space="preserve">Imagen 1.7. </w:t>
-      </w:r>
-      <w:proofErr w:type="spellStart"/>
-      <w:r>
-        <w:rPr>
-          <w:i/>
-          <w:iCs/>
-          <w:sz w:val="18"/>
-          <w:szCs w:val="18"/>
-        </w:rPr>
-        <w:t>Body</w:t>
-      </w:r>
-      <w:proofErr w:type="spellEnd"/>
-      <w:r>
-        <w:rPr>
-          <w:i/>
-          <w:iCs/>
-          <w:sz w:val="18"/>
-          <w:szCs w:val="18"/>
-        </w:rPr>
-        <w:t xml:space="preserve"> en pantalla chica.</w:t>
-      </w:r>
-    </w:p>
-    <w:p/>
+          <w:sz w:val="16"/>
+          <w:szCs w:val="16"/>
+        </w:rPr>
+      </w:pPr>
+      <w:r>
+        <w:rPr>
+          <w:i/>
+          <w:iCs/>
+          <w:sz w:val="16"/>
+          <w:szCs w:val="16"/>
+        </w:rPr>
+        <w:t>Imagen 1.7. Footer y librerías Bootstrap JavaScript</w:t>
+      </w:r>
+    </w:p>
+    <w:p>
+      <w:pPr>
+        <w:rPr>
+          <w:i/>
+          <w:iCs/>
+        </w:rPr>
+      </w:pPr>
+      <w:r>
+        <w:rPr>
+          <w:i/>
+          <w:iCs/>
+        </w:rPr>
+        <w:t>El enlace que muestra el navbar llamado Proyectos dirige a una sección que muestra un carousel en donde se presentan algunas imágenes.</w:t>
+      </w:r>
+    </w:p>
+    <w:p>
+      <w:pPr>
+        <w:rPr>
+          <w:i/>
+          <w:iCs/>
+        </w:rPr>
+      </w:pPr>
+      <w:r>
+        <w:rPr>
+          <w:i/>
+          <w:iCs/>
+        </w:rPr>
+        <w:t>En la imagen 1.8. se muestra cómo se utilizó y configuró el carousel.</w:t>
+      </w:r>
+    </w:p>
+    <w:p>
+      <w:r>
+        <w:rPr>
+          <w:noProof/>
+        </w:rPr>
+        <w:drawing>
+          <wp:inline distT="0" distB="0" distL="0" distR="0" wp14:anchorId="0439DD0B" wp14:editId="01D7A687">
+            <wp:extent cx="5612130" cy="3455035"/>
+            <wp:effectExtent l="0" t="0" r="7620" b="0"/>
+            <wp:docPr id="1093118946" name="Imagen 8"/>
+            <wp:cNvGraphicFramePr>
+              <a:graphicFrameLocks xmlns:a="http://schemas.openxmlformats.org/drawingml/2006/main" noChangeAspect="1"/>
+            </wp:cNvGraphicFramePr>
+            <a:graphic xmlns:a="http://schemas.openxmlformats.org/drawingml/2006/main">
+              <a:graphicData uri="http://schemas.openxmlformats.org/drawingml/2006/picture">
+                <pic:pic xmlns:pic="http://schemas.openxmlformats.org/drawingml/2006/picture">
+                  <pic:nvPicPr>
+                    <pic:cNvPr id="1093118946" name="Imagen 1093118946"/>
+                    <pic:cNvPicPr/>
+                  </pic:nvPicPr>
+                  <pic:blipFill>
+                    <a:blip r:embed="rId11" cstate="print">
+                      <a:extLst>
+                        <a:ext uri="{28A0092B-C50C-407E-A947-70E740481C1C}">
+                          <a14:useLocalDpi xmlns:a14="http://schemas.microsoft.com/office/drawing/2010/main" val="0"/>
+                        </a:ext>
+                      </a:extLst>
+                    </a:blip>
+                    <a:stretch>
+                      <a:fillRect/>
+                    </a:stretch>
+                  </pic:blipFill>
+                  <pic:spPr>
+                    <a:xfrm>
+                      <a:off x="0" y="0"/>
+                      <a:ext cx="5612130" cy="3455035"/>
+                    </a:xfrm>
+                    <a:prstGeom prst="rect">
+                      <a:avLst/>
+                    </a:prstGeom>
+                  </pic:spPr>
+                </pic:pic>
+              </a:graphicData>
+            </a:graphic>
+          </wp:inline>
+        </w:drawing>
+      </w:r>
+    </w:p>
+    <w:p>
+      <w:pPr>
+        <w:spacing w:after="240"/>
+        <w:jc w:val="center"/>
+        <w:rPr>
+          <w:i/>
+          <w:iCs/>
+          <w:sz w:val="16"/>
+          <w:szCs w:val="16"/>
+        </w:rPr>
+      </w:pPr>
+      <w:r>
+        <w:rPr>
+          <w:i/>
+          <w:iCs/>
+          <w:sz w:val="16"/>
+          <w:szCs w:val="16"/>
+        </w:rPr>
+        <w:t>Imagen 1.8. Carousel.</w:t>
+      </w:r>
+    </w:p>
+    <w:p>
+      <w:r>
+        <w:t>Para finalizar, el mismo navbar también tiene un enlace a una sección de Contacto, en donde se despliega un formulario de contacto como se muestra en la imagen 1.9.</w:t>
+      </w:r>
+    </w:p>
+    <w:p>
+      <w:r>
+        <w:rPr>
+          <w:noProof/>
+        </w:rPr>
+        <w:lastRenderedPageBreak/>
+        <w:drawing>
+          <wp:inline distT="0" distB="0" distL="0" distR="0" wp14:anchorId="25B014A5" wp14:editId="0E5C3130">
+            <wp:extent cx="5612130" cy="4507865"/>
+            <wp:effectExtent l="0" t="0" r="7620" b="6985"/>
+            <wp:docPr id="988846791" name="Imagen 9"/>
+            <wp:cNvGraphicFramePr>
+              <a:graphicFrameLocks xmlns:a="http://schemas.openxmlformats.org/drawingml/2006/main" noChangeAspect="1"/>
+            </wp:cNvGraphicFramePr>
+            <a:graphic xmlns:a="http://schemas.openxmlformats.org/drawingml/2006/main">
+              <a:graphicData uri="http://schemas.openxmlformats.org/drawingml/2006/picture">
+                <pic:pic xmlns:pic="http://schemas.openxmlformats.org/drawingml/2006/picture">
+                  <pic:nvPicPr>
+                    <pic:cNvPr id="988846791" name="Imagen 988846791"/>
+                    <pic:cNvPicPr/>
+                  </pic:nvPicPr>
+                  <pic:blipFill>
+                    <a:blip r:embed="rId12" cstate="print">
+                      <a:extLst>
+                        <a:ext uri="{28A0092B-C50C-407E-A947-70E740481C1C}">
+                          <a14:useLocalDpi xmlns:a14="http://schemas.microsoft.com/office/drawing/2010/main" val="0"/>
+                        </a:ext>
+                      </a:extLst>
+                    </a:blip>
+                    <a:stretch>
+                      <a:fillRect/>
+                    </a:stretch>
+                  </pic:blipFill>
+                  <pic:spPr>
+                    <a:xfrm>
+                      <a:off x="0" y="0"/>
+                      <a:ext cx="5612130" cy="4507865"/>
+                    </a:xfrm>
+                    <a:prstGeom prst="rect">
+                      <a:avLst/>
+                    </a:prstGeom>
+                  </pic:spPr>
+                </pic:pic>
+              </a:graphicData>
+            </a:graphic>
+          </wp:inline>
+        </w:drawing>
+      </w:r>
+    </w:p>
+    <w:p>
+      <w:pPr>
+        <w:spacing w:after="240"/>
+        <w:jc w:val="center"/>
+        <w:rPr>
+          <w:i/>
+          <w:iCs/>
+          <w:sz w:val="16"/>
+          <w:szCs w:val="16"/>
+        </w:rPr>
+      </w:pPr>
+      <w:r>
+        <w:rPr>
+          <w:i/>
+          <w:iCs/>
+          <w:sz w:val="16"/>
+          <w:szCs w:val="16"/>
+        </w:rPr>
+        <w:t>Imagen 1.9. Formulario de contacto.</w:t>
+      </w:r>
+    </w:p>
+    <w:p>
+      <w:r>
+        <w:t xml:space="preserve">Además de utilizar Bootstrap se utilizaron algunos estilos personales </w:t>
+      </w:r>
+      <w:r>
+        <w:t>generados en un archivo styles.css el cual agrega más funcionalidad a los botones del carousel y algunas otras opciones de diseño.</w:t>
+      </w:r>
+    </w:p>
+    <w:p>
+      <w:pPr>
+        <w:jc w:val="center"/>
+      </w:pPr>
+      <w:r>
+        <w:rPr>
+          <w:noProof/>
+        </w:rPr>
+        <w:lastRenderedPageBreak/>
+        <w:drawing>
+          <wp:inline distT="0" distB="0" distL="0" distR="0" wp14:anchorId="02FE809A" wp14:editId="6D3EEFEC">
+            <wp:extent cx="4053008" cy="7881791"/>
+            <wp:effectExtent l="0" t="0" r="5080" b="5080"/>
+            <wp:docPr id="579153021" name="Imagen 10" descr="Texto&#10;&#10;El contenido generado por IA puede ser incorrecto."/>
+            <wp:cNvGraphicFramePr>
+              <a:graphicFrameLocks xmlns:a="http://schemas.openxmlformats.org/drawingml/2006/main" noChangeAspect="1"/>
+            </wp:cNvGraphicFramePr>
+            <a:graphic xmlns:a="http://schemas.openxmlformats.org/drawingml/2006/main">
+              <a:graphicData uri="http://schemas.openxmlformats.org/drawingml/2006/picture">
+                <pic:pic xmlns:pic="http://schemas.openxmlformats.org/drawingml/2006/picture">
+                  <pic:nvPicPr>
+                    <pic:cNvPr id="579153021" name="Imagen 10" descr="Texto&#10;&#10;El contenido generado por IA puede ser incorrecto."/>
+                    <pic:cNvPicPr/>
+                  </pic:nvPicPr>
+                  <pic:blipFill>
+                    <a:blip r:embed="rId13" cstate="print">
+                      <a:extLst>
+                        <a:ext uri="{28A0092B-C50C-407E-A947-70E740481C1C}">
+                          <a14:useLocalDpi xmlns:a14="http://schemas.microsoft.com/office/drawing/2010/main" val="0"/>
+                        </a:ext>
+                      </a:extLst>
+                    </a:blip>
+                    <a:stretch>
+                      <a:fillRect/>
+                    </a:stretch>
+                  </pic:blipFill>
+                  <pic:spPr>
+                    <a:xfrm>
+                      <a:off x="0" y="0"/>
+                      <a:ext cx="4054644" cy="7884973"/>
+                    </a:xfrm>
+                    <a:prstGeom prst="rect">
+                      <a:avLst/>
+                    </a:prstGeom>
+                  </pic:spPr>
+                </pic:pic>
+              </a:graphicData>
+            </a:graphic>
+          </wp:inline>
+        </w:drawing>
+      </w:r>
+    </w:p>
+    <w:p>
+      <w:pPr>
+        <w:spacing w:after="240"/>
+        <w:jc w:val="center"/>
+        <w:rPr>
+          <w:i/>
+          <w:iCs/>
+          <w:sz w:val="16"/>
+          <w:szCs w:val="16"/>
+        </w:rPr>
+      </w:pPr>
+      <w:r>
+        <w:rPr>
+          <w:i/>
+          <w:iCs/>
+          <w:sz w:val="16"/>
+          <w:szCs w:val="16"/>
+        </w:rPr>
+        <w:t>Imagen 1.10. Estilos CSS.</w:t>
+      </w:r>
+    </w:p>
+    <w:p>
+      <w:pPr>
+        <w:jc w:val="center"/>
+        <w:rPr>
+          <w:rFonts w:asciiTheme="majorHAnsi" w:hAnsiTheme="majorHAnsi"/>
+        </w:rPr>
+      </w:pPr>
+      <w:r>
+        <w:rPr>
+          <w:rFonts w:asciiTheme="majorHAnsi" w:hAnsiTheme="majorHAnsi"/>
+        </w:rPr>
+        <w:lastRenderedPageBreak/>
+        <w:t>Vista en pantallas grandes.</w:t>
+      </w:r>
+    </w:p>
+    <w:p>
+      <w:pPr>
+        <w:rPr>
+          <w:rFonts w:asciiTheme="majorHAnsi" w:hAnsiTheme="majorHAnsi"/>
+        </w:rPr>
+      </w:pPr>
+      <w:r>
+        <w:rPr>
+          <w:rFonts w:asciiTheme="majorHAnsi" w:hAnsiTheme="majorHAnsi"/>
+        </w:rPr>
+        <w:t>Ahora se mostrará como se ve el diseño en una pantalla de escritorio.</w:t>
+      </w:r>
+    </w:p>
+    <w:p>
+      <w:pPr>
+        <w:rPr>
+          <w:rFonts w:asciiTheme="majorHAnsi" w:hAnsiTheme="majorHAnsi"/>
+        </w:rPr>
+      </w:pPr>
+      <w:r>
+        <w:rPr>
+          <w:rFonts w:asciiTheme="majorHAnsi" w:hAnsiTheme="majorHAnsi"/>
+        </w:rPr>
+        <w:t>La imagen 2.1 muestra la el inicio del proyecto, se aprecia el navbar, el footer y las dos secciones en las que se muestra la información.</w:t>
+      </w:r>
+    </w:p>
+    <w:p>
+      <w:r>
+        <w:drawing>
+          <wp:inline distT="0" distB="0" distL="0" distR="0" wp14:anchorId="175ADBF4" wp14:editId="01192C69">
+            <wp:extent cx="5612130" cy="3085465"/>
+            <wp:effectExtent l="0" t="0" r="7620" b="635"/>
+            <wp:docPr id="1694871556" name="Imagen 1" descr="Interfaz de usuario gráfica, Aplicación&#10;&#10;El contenido generado por IA puede ser incorrecto."/>
+            <wp:cNvGraphicFramePr>
+              <a:graphicFrameLocks xmlns:a="http://schemas.openxmlformats.org/drawingml/2006/main" noChangeAspect="1"/>
+            </wp:cNvGraphicFramePr>
+            <a:graphic xmlns:a="http://schemas.openxmlformats.org/drawingml/2006/main">
+              <a:graphicData uri="http://schemas.openxmlformats.org/drawingml/2006/picture">
+                <pic:pic xmlns:pic="http://schemas.openxmlformats.org/drawingml/2006/picture">
+                  <pic:nvPicPr>
+                    <pic:cNvPr id="1694871556" name="Imagen 1" descr="Interfaz de usuario gráfica, Aplicación&#10;&#10;El contenido generado por IA puede ser incorrecto."/>
+                    <pic:cNvPicPr/>
+                  </pic:nvPicPr>
+                  <pic:blipFill>
+                    <a:blip r:embed="rId14"/>
+                    <a:stretch>
+                      <a:fillRect/>
+                    </a:stretch>
+                  </pic:blipFill>
+                  <pic:spPr>
+                    <a:xfrm>
+                      <a:off x="0" y="0"/>
+                      <a:ext cx="5612130" cy="3085465"/>
+                    </a:xfrm>
+                    <a:prstGeom prst="rect">
+                      <a:avLst/>
+                    </a:prstGeom>
+                  </pic:spPr>
+                </pic:pic>
+              </a:graphicData>
+            </a:graphic>
+          </wp:inline>
+        </w:drawing>
+      </w:r>
+    </w:p>
+    <w:p>
+      <w:pPr>
+        <w:spacing w:after="240"/>
+        <w:jc w:val="center"/>
+        <w:rPr>
+          <w:i/>
+          <w:iCs/>
+          <w:sz w:val="16"/>
+          <w:szCs w:val="16"/>
+        </w:rPr>
+      </w:pPr>
+      <w:r>
+        <w:rPr>
+          <w:i/>
+          <w:iCs/>
+          <w:sz w:val="16"/>
+          <w:szCs w:val="16"/>
+        </w:rPr>
+        <w:t>Imagen 2.1. Página principal.</w:t>
+      </w:r>
+    </w:p>
+    <w:p>
+      <w:r>
+        <w:t xml:space="preserve">La imagen 2.2 muestra el carousel y como se ve. </w:t>
+      </w:r>
+    </w:p>
+    <w:p>
+      <w:r>
+        <w:drawing>
+          <wp:inline distT="0" distB="0" distL="0" distR="0" wp14:anchorId="697483D8" wp14:editId="545B930F">
+            <wp:extent cx="5612130" cy="3045460"/>
+            <wp:effectExtent l="0" t="0" r="7620" b="2540"/>
+            <wp:docPr id="1178504605" name="Imagen 1" descr="Interfaz de usuario gráfica&#10;&#10;El contenido generado por IA puede ser incorrecto."/>
+            <wp:cNvGraphicFramePr>
+              <a:graphicFrameLocks xmlns:a="http://schemas.openxmlformats.org/drawingml/2006/main" noChangeAspect="1"/>
+            </wp:cNvGraphicFramePr>
+            <a:graphic xmlns:a="http://schemas.openxmlformats.org/drawingml/2006/main">
+              <a:graphicData uri="http://schemas.openxmlformats.org/drawingml/2006/picture">
+                <pic:pic xmlns:pic="http://schemas.openxmlformats.org/drawingml/2006/picture">
+                  <pic:nvPicPr>
+                    <pic:cNvPr id="1178504605" name="Imagen 1" descr="Interfaz de usuario gráfica&#10;&#10;El contenido generado por IA puede ser incorrecto."/>
+                    <pic:cNvPicPr/>
+                  </pic:nvPicPr>
+                  <pic:blipFill>
+                    <a:blip r:embed="rId15"/>
+                    <a:stretch>
+                      <a:fillRect/>
+                    </a:stretch>
+                  </pic:blipFill>
+                  <pic:spPr>
+                    <a:xfrm>
+                      <a:off x="0" y="0"/>
+                      <a:ext cx="5612130" cy="3045460"/>
+                    </a:xfrm>
+                    <a:prstGeom prst="rect">
+                      <a:avLst/>
+                    </a:prstGeom>
+                  </pic:spPr>
+                </pic:pic>
+              </a:graphicData>
+            </a:graphic>
+          </wp:inline>
+        </w:drawing>
+      </w:r>
+    </w:p>
+    <w:p>
+      <w:pPr>
+        <w:spacing w:after="240"/>
+        <w:jc w:val="center"/>
+        <w:rPr>
+          <w:i/>
+          <w:iCs/>
+          <w:sz w:val="16"/>
+          <w:szCs w:val="16"/>
+        </w:rPr>
+      </w:pPr>
+      <w:r>
+        <w:rPr>
+          <w:i/>
+          <w:iCs/>
+          <w:sz w:val="16"/>
+          <w:szCs w:val="16"/>
+        </w:rPr>
+        <w:t>Imagen 2.2. Carousel</w:t>
+      </w:r>
+    </w:p>
+    <w:p>
+      <w:r>
+        <w:lastRenderedPageBreak/>
+        <w:t>La última parte de la práctica muestra el formulario de contacto, en la imagen 2.3 se muestra los campos que se solicitan y los botones para enviar o limpiar el formulario</w:t>
+      </w:r>
+      <w:r>
+        <w:t>.</w:t>
+      </w:r>
+    </w:p>
+    <w:p>
+      <w:r>
+        <w:drawing>
+          <wp:inline distT="0" distB="0" distL="0" distR="0" wp14:anchorId="6E86B2E6" wp14:editId="216F8B60">
+            <wp:extent cx="5612130" cy="3070860"/>
+            <wp:effectExtent l="0" t="0" r="7620" b="0"/>
+            <wp:docPr id="47954021" name="Imagen 1" descr="Interfaz de usuario gráfica, Sitio web&#10;&#10;El contenido generado por IA puede ser incorrecto."/>
+            <wp:cNvGraphicFramePr>
+              <a:graphicFrameLocks xmlns:a="http://schemas.openxmlformats.org/drawingml/2006/main" noChangeAspect="1"/>
+            </wp:cNvGraphicFramePr>
+            <a:graphic xmlns:a="http://schemas.openxmlformats.org/drawingml/2006/main">
+              <a:graphicData uri="http://schemas.openxmlformats.org/drawingml/2006/picture">
+                <pic:pic xmlns:pic="http://schemas.openxmlformats.org/drawingml/2006/picture">
+                  <pic:nvPicPr>
+                    <pic:cNvPr id="47954021" name="Imagen 1" descr="Interfaz de usuario gráfica, Sitio web&#10;&#10;El contenido generado por IA puede ser incorrecto."/>
+                    <pic:cNvPicPr/>
+                  </pic:nvPicPr>
+                  <pic:blipFill>
+                    <a:blip r:embed="rId16"/>
+                    <a:stretch>
+                      <a:fillRect/>
+                    </a:stretch>
+                  </pic:blipFill>
+                  <pic:spPr>
+                    <a:xfrm>
+                      <a:off x="0" y="0"/>
+                      <a:ext cx="5612130" cy="3070860"/>
+                    </a:xfrm>
+                    <a:prstGeom prst="rect">
+                      <a:avLst/>
+                    </a:prstGeom>
+                  </pic:spPr>
+                </pic:pic>
+              </a:graphicData>
+            </a:graphic>
+          </wp:inline>
+        </w:drawing>
+      </w:r>
+    </w:p>
+    <w:p>
+      <w:pPr>
+        <w:spacing w:after="240"/>
+        <w:jc w:val="center"/>
+        <w:rPr>
+          <w:i/>
+          <w:iCs/>
+          <w:sz w:val="16"/>
+          <w:szCs w:val="16"/>
+        </w:rPr>
+      </w:pPr>
+      <w:r>
+        <w:rPr>
+          <w:i/>
+          <w:iCs/>
+          <w:sz w:val="16"/>
+          <w:szCs w:val="16"/>
+        </w:rPr>
+        <w:t>Imagen 2.3. Formulario de contacto.</w:t>
+      </w:r>
+    </w:p>
+    <w:p>
+      <w:pPr>
+        <w:jc w:val="center"/>
+        <w:rPr>
+          <w:rFonts w:asciiTheme="majorHAnsi" w:hAnsiTheme="majorHAnsi"/>
+        </w:rPr>
+      </w:pPr>
+      <w:r>
+        <w:rPr>
+          <w:rFonts w:asciiTheme="majorHAnsi" w:hAnsiTheme="majorHAnsi"/>
+        </w:rPr>
+        <w:t>Vista en pantallas pequeñas.</w:t>
+      </w:r>
+    </w:p>
+    <w:p>
+      <w:pPr>
+        <w:rPr>
+          <w:rFonts w:asciiTheme="majorHAnsi" w:hAnsiTheme="majorHAnsi"/>
+        </w:rPr>
+      </w:pPr>
+      <w:r>
+        <w:rPr>
+          <w:rFonts w:asciiTheme="majorHAnsi" w:hAnsiTheme="majorHAnsi"/>
+        </w:rPr>
+        <w:t>Ahora se mostrará como se ve el diseño en pantallas pequeñas. La imagen 3.1 muestra la misma página principal pero ahora ya no se ve en dos columnas ya que se modifica para que sea solamente en una columna así como el navbar pasa a mostrar el botón tipo “hamburguesa”.</w:t>
+      </w:r>
+    </w:p>
+    <w:p>
+      <w:pPr>
+        <w:jc w:val="center"/>
+        <w:rPr>
+          <w:rFonts w:asciiTheme="majorHAnsi" w:hAnsiTheme="majorHAnsi"/>
+        </w:rPr>
+      </w:pPr>
+      <w:r>
+        <w:rPr>
+          <w:rFonts w:asciiTheme="majorHAnsi" w:hAnsiTheme="majorHAnsi"/>
+          <w:noProof/>
+        </w:rPr>
+        <w:lastRenderedPageBreak/>
+        <w:drawing>
+          <wp:inline distT="0" distB="0" distL="0" distR="0" wp14:anchorId="2199B784" wp14:editId="2FE54F79">
+            <wp:extent cx="3455739" cy="6877634"/>
+            <wp:effectExtent l="0" t="0" r="0" b="0"/>
+            <wp:docPr id="1147118984" name="Imagen 14" descr="Interfaz de usuario gráfica&#10;&#10;El contenido generado por IA puede ser incorrecto."/>
+            <wp:cNvGraphicFramePr>
+              <a:graphicFrameLocks xmlns:a="http://schemas.openxmlformats.org/drawingml/2006/main" noChangeAspect="1"/>
+            </wp:cNvGraphicFramePr>
+            <a:graphic xmlns:a="http://schemas.openxmlformats.org/drawingml/2006/main">
+              <a:graphicData uri="http://schemas.openxmlformats.org/drawingml/2006/picture">
+                <pic:pic xmlns:pic="http://schemas.openxmlformats.org/drawingml/2006/picture">
+                  <pic:nvPicPr>
+                    <pic:cNvPr id="1147118984" name="Imagen 14" descr="Interfaz de usuario gráfica&#10;&#10;El contenido generado por IA puede ser incorrecto."/>
+                    <pic:cNvPicPr/>
+                  </pic:nvPicPr>
+                  <pic:blipFill>
+                    <a:blip r:embed="rId17" cstate="print">
+                      <a:extLst>
+                        <a:ext uri="{28A0092B-C50C-407E-A947-70E740481C1C}">
+                          <a14:useLocalDpi xmlns:a14="http://schemas.microsoft.com/office/drawing/2010/main" val="0"/>
+                        </a:ext>
+                      </a:extLst>
+                    </a:blip>
+                    <a:stretch>
+                      <a:fillRect/>
+                    </a:stretch>
+                  </pic:blipFill>
+                  <pic:spPr>
+                    <a:xfrm>
+                      <a:off x="0" y="0"/>
+                      <a:ext cx="3458623" cy="6883374"/>
+                    </a:xfrm>
+                    <a:prstGeom prst="rect">
+                      <a:avLst/>
+                    </a:prstGeom>
+                  </pic:spPr>
+                </pic:pic>
+              </a:graphicData>
+            </a:graphic>
+          </wp:inline>
+        </w:drawing>
+      </w:r>
+    </w:p>
+    <w:p>
+      <w:pPr>
+        <w:spacing w:after="240"/>
+        <w:jc w:val="center"/>
+        <w:rPr>
+          <w:i/>
+          <w:iCs/>
+          <w:sz w:val="16"/>
+          <w:szCs w:val="16"/>
+        </w:rPr>
+      </w:pPr>
+      <w:r>
+        <w:rPr>
+          <w:i/>
+          <w:iCs/>
+          <w:sz w:val="16"/>
+          <w:szCs w:val="16"/>
+        </w:rPr>
+        <w:t>Imagen 3.1. Página principal para pantallas pequeñas.</w:t>
+      </w:r>
+    </w:p>
+    <w:p>
+      <w:pPr>
+        <w:rPr>
+          <w:rFonts w:asciiTheme="majorHAnsi" w:hAnsiTheme="majorHAnsi"/>
+        </w:rPr>
+      </w:pPr>
+      <w:r>
+        <w:rPr>
+          <w:rFonts w:asciiTheme="majorHAnsi" w:hAnsiTheme="majorHAnsi"/>
+        </w:rPr>
+        <w:t>La sección de Proyectos al mostrar el carousel modifica su tamaño para adaptarse a la pantalla, al menos que el dispositivo en el que se muestra sea muy pequeño se empieza a ver muy apretado.</w:t>
+      </w:r>
+    </w:p>
+    <w:p>
+      <w:pPr>
+        <w:rPr>
+          <w:rFonts w:asciiTheme="majorHAnsi" w:hAnsiTheme="majorHAnsi"/>
+        </w:rPr>
+      </w:pPr>
+      <w:r>
+        <w:rPr>
+          <w:rFonts w:asciiTheme="majorHAnsi" w:hAnsiTheme="majorHAnsi"/>
+        </w:rPr>
+        <w:t>La imagen 3.2 muestra como se ve el diseño del carousel.</w:t>
+      </w:r>
+    </w:p>
+    <w:p>
+      <w:pPr>
+        <w:jc w:val="center"/>
+        <w:rPr>
+          <w:rFonts w:asciiTheme="majorHAnsi" w:hAnsiTheme="majorHAnsi"/>
+        </w:rPr>
+      </w:pPr>
+      <w:r>
+        <w:rPr>
+          <w:rFonts w:asciiTheme="majorHAnsi" w:hAnsiTheme="majorHAnsi"/>
+        </w:rPr>
+        <w:lastRenderedPageBreak/>
+        <w:drawing>
+          <wp:inline distT="0" distB="0" distL="0" distR="0" wp14:anchorId="6F463232" wp14:editId="4EF79E48">
+            <wp:extent cx="3954921" cy="3954921"/>
+            <wp:effectExtent l="0" t="0" r="7620" b="7620"/>
+            <wp:docPr id="446012300" name="Imagen 1" descr="Interfaz de usuario gráfica&#10;&#10;El contenido generado por IA puede ser incorrecto."/>
+            <wp:cNvGraphicFramePr>
+              <a:graphicFrameLocks xmlns:a="http://schemas.openxmlformats.org/drawingml/2006/main" noChangeAspect="1"/>
+            </wp:cNvGraphicFramePr>
+            <a:graphic xmlns:a="http://schemas.openxmlformats.org/drawingml/2006/main">
+              <a:graphicData uri="http://schemas.openxmlformats.org/drawingml/2006/picture">
+                <pic:pic xmlns:pic="http://schemas.openxmlformats.org/drawingml/2006/picture">
+                  <pic:nvPicPr>
+                    <pic:cNvPr id="446012300" name="Imagen 1" descr="Interfaz de usuario gráfica&#10;&#10;El contenido generado por IA puede ser incorrecto."/>
+                    <pic:cNvPicPr/>
+                  </pic:nvPicPr>
+                  <pic:blipFill>
+                    <a:blip r:embed="rId18"/>
+                    <a:stretch>
+                      <a:fillRect/>
+                    </a:stretch>
+                  </pic:blipFill>
+                  <pic:spPr>
+                    <a:xfrm>
+                      <a:off x="0" y="0"/>
+                      <a:ext cx="3957598" cy="3957598"/>
+                    </a:xfrm>
+                    <a:prstGeom prst="rect">
+                      <a:avLst/>
+                    </a:prstGeom>
+                  </pic:spPr>
+                </pic:pic>
+              </a:graphicData>
+            </a:graphic>
+          </wp:inline>
+        </w:drawing>
+      </w:r>
+    </w:p>
+    <w:p>
+      <w:pPr>
+        <w:spacing w:after="240"/>
+        <w:jc w:val="center"/>
+        <w:rPr>
+          <w:i/>
+          <w:iCs/>
+          <w:sz w:val="16"/>
+          <w:szCs w:val="16"/>
+        </w:rPr>
+      </w:pPr>
+      <w:r>
+        <w:rPr>
+          <w:i/>
+          <w:iCs/>
+          <w:sz w:val="16"/>
+          <w:szCs w:val="16"/>
+        </w:rPr>
+        <w:t>Imagen 3.2. Carousel en pantallas pequeñas.</w:t>
+      </w:r>
+    </w:p>
+    <w:p>
+      <w:pPr>
+        <w:rPr>
+          <w:rFonts w:asciiTheme="majorHAnsi" w:hAnsiTheme="majorHAnsi"/>
+        </w:rPr>
+      </w:pPr>
+      <w:r>
+        <w:rPr>
+          <w:rFonts w:asciiTheme="majorHAnsi" w:hAnsiTheme="majorHAnsi"/>
+        </w:rPr>
+        <w:t>El formulario de contacto trata de mantener su tamaño en cualquier tipo de pantalla</w:t>
+      </w:r>
+      <w:r>
+        <w:rPr>
+          <w:rFonts w:asciiTheme="majorHAnsi" w:hAnsiTheme="majorHAnsi"/>
+        </w:rPr>
+        <w:t xml:space="preserve"> viéndose afectado en pantallas muy pequeñas.</w:t>
+      </w:r>
+    </w:p>
+    <w:p>
+      <w:pPr>
+        <w:jc w:val="center"/>
+        <w:rPr>
+          <w:rFonts w:asciiTheme="majorHAnsi" w:hAnsiTheme="majorHAnsi"/>
+        </w:rPr>
+      </w:pPr>
+      <w:r>
+        <w:rPr>
+          <w:rFonts w:asciiTheme="majorHAnsi" w:hAnsiTheme="majorHAnsi"/>
+        </w:rPr>
+        <w:drawing>
+          <wp:inline distT="0" distB="0" distL="0" distR="0" wp14:anchorId="4DD05BA7" wp14:editId="0D4A6BDA">
+            <wp:extent cx="1709101" cy="3012471"/>
+            <wp:effectExtent l="0" t="0" r="5715" b="0"/>
+            <wp:docPr id="814442363" name="Imagen 1" descr="Interfaz de usuario gráfica, Texto, Aplicación&#10;&#10;El contenido generado por IA puede ser incorrecto."/>
+            <wp:cNvGraphicFramePr>
+              <a:graphicFrameLocks xmlns:a="http://schemas.openxmlformats.org/drawingml/2006/main" noChangeAspect="1"/>
+            </wp:cNvGraphicFramePr>
+            <a:graphic xmlns:a="http://schemas.openxmlformats.org/drawingml/2006/main">
+              <a:graphicData uri="http://schemas.openxmlformats.org/drawingml/2006/picture">
+                <pic:pic xmlns:pic="http://schemas.openxmlformats.org/drawingml/2006/picture">
+                  <pic:nvPicPr>
+                    <pic:cNvPr id="814442363" name="Imagen 1" descr="Interfaz de usuario gráfica, Texto, Aplicación&#10;&#10;El contenido generado por IA puede ser incorrecto."/>
+                    <pic:cNvPicPr/>
+                  </pic:nvPicPr>
+                  <pic:blipFill>
+                    <a:blip r:embed="rId19"/>
+                    <a:stretch>
+                      <a:fillRect/>
+                    </a:stretch>
+                  </pic:blipFill>
+                  <pic:spPr>
+                    <a:xfrm>
+                      <a:off x="0" y="0"/>
+                      <a:ext cx="1716295" cy="3025152"/>
+                    </a:xfrm>
+                    <a:prstGeom prst="rect">
+                      <a:avLst/>
+                    </a:prstGeom>
+                  </pic:spPr>
+                </pic:pic>
+              </a:graphicData>
+            </a:graphic>
+          </wp:inline>
+        </w:drawing>
+      </w:r>
+    </w:p>
+    <w:p>
+      <w:pPr>
+        <w:spacing w:after="240"/>
+        <w:jc w:val="center"/>
+        <w:rPr>
+          <w:i/>
+          <w:iCs/>
+          <w:sz w:val="16"/>
+          <w:szCs w:val="16"/>
+        </w:rPr>
+      </w:pPr>
+      <w:r>
+        <w:rPr>
+          <w:i/>
+          <w:iCs/>
+          <w:sz w:val="16"/>
+          <w:szCs w:val="16"/>
+        </w:rPr>
+        <w:t>Imagen 3.3. Formulario de contacto en pantallas pequeñas</w:t>
+      </w:r>
+    </w:p>
+    <w:p>
+      <w:pPr>
+        <w:spacing w:after="240"/>
+      </w:pPr>
+      <w:r>
+        <w:lastRenderedPageBreak/>
+        <w:t>Pregunta de reflexión.</w:t>
+      </w:r>
+    </w:p>
+    <w:p>
+      <w:pPr>
+        <w:spacing w:after="240"/>
+      </w:pPr>
+      <w:r>
+        <w:t>En términos de productividad y diseño, ¿qué ventajas tiene el uso de componentes predefinidos de Bootstrap?</w:t>
+      </w:r>
+    </w:p>
+    <w:p>
+      <w:pPr>
+        <w:spacing w:after="240"/>
+      </w:pPr>
+      <w:r>
+        <w:t>En mi experiencia tiene como ventajas que el desarrollo es más rápido ya que todo está casi listo para utilizar y verse bien. La curva de aprendizaje considero que es mediana pues es muy fácil implementar un componente.</w:t>
+      </w:r>
+    </w:p>
     <w:sectPr>
       <w:pgSz w:w="12240" w:h="15840"/>
       <w:pgMar w:top="1417" w:right="1701" w:bottom="1417" w:left="1701" w:header="708" w:footer="708" w:gutter="0"/>
@@ -1308,6 +2056,7 @@
   <w:style w:type="character" w:default="1" w:styleId="Fuentedeprrafopredeter">
     <w:name w:val="Default Paragraph Font"/>
     <w:uiPriority w:val="1"/>
+    <w:semiHidden/>
     <w:unhideWhenUsed/>
   </w:style>
   <w:style w:type="table" w:default="1" w:styleId="Tablanormal">

</xml_diff>